<commit_message>
Address comments from Hugh
</commit_message>
<xml_diff>
--- a/fn_machine_learning/doc/Resilient Machine Learning Reference Guide.docx
+++ b/fn_machine_learning/doc/Resilient Machine Learning Reference Guide.docx
@@ -308,14 +308,25 @@
         <w:t>The following graph shows possible applications of machine learning in an incident response system like Resilient.</w:t>
       </w:r>
       <w:r>
+        <w:t xml:space="preserve"> Please note that current release supports classification only. Regression and other potential applications are not supported yet.</w:t>
+      </w:r>
+    </w:p>
+    <w:p>
+      <w:pPr>
+        <w:pStyle w:val="BodyText"/>
+      </w:pPr>
+      <w:r>
+        <w:t xml:space="preserve"> </w:t>
+      </w:r>
+      <w:r>
         <w:rPr>
           <w:noProof/>
         </w:rPr>
         <w:drawing>
-          <wp:inline distT="0" distB="0" distL="0" distR="0" wp14:anchorId="3DF10048" wp14:editId="5D3C7278">
-            <wp:extent cx="5486400" cy="1529715"/>
+          <wp:inline distT="0" distB="0" distL="0" distR="0" wp14:anchorId="671432E1" wp14:editId="04BB2E2A">
+            <wp:extent cx="5486400" cy="1909445"/>
             <wp:effectExtent l="0" t="0" r="0" b="0"/>
-            <wp:docPr id="7" name="Picture 7"/>
+            <wp:docPr id="12" name="Picture 12"/>
             <wp:cNvGraphicFramePr>
               <a:graphicFrameLocks xmlns:a="http://schemas.openxmlformats.org/drawingml/2006/main" noChangeAspect="1"/>
             </wp:cNvGraphicFramePr>
@@ -323,7 +334,7 @@
               <a:graphicData uri="http://schemas.openxmlformats.org/drawingml/2006/picture">
                 <pic:pic xmlns:pic="http://schemas.openxmlformats.org/drawingml/2006/picture">
                   <pic:nvPicPr>
-                    <pic:cNvPr id="7" name="MachineLearning.png"/>
+                    <pic:cNvPr id="12" name="MachineLearning.png"/>
                     <pic:cNvPicPr/>
                   </pic:nvPicPr>
                   <pic:blipFill>
@@ -335,7 +346,7 @@
                   <pic:spPr>
                     <a:xfrm>
                       <a:off x="0" y="0"/>
-                      <a:ext cx="5486400" cy="1529715"/>
+                      <a:ext cx="5486400" cy="1909445"/>
                     </a:xfrm>
                     <a:prstGeom prst="rect">
                       <a:avLst/>
@@ -353,7 +364,14 @@
         <w:pStyle w:val="BodyText"/>
       </w:pPr>
       <w:r>
-        <w:t xml:space="preserve">Resilient Machine Learning Function is highly customized for incident response system. It is also fully integrated to the Resilient Platform to provide best user experience. </w:t>
+        <w:lastRenderedPageBreak/>
+        <w:t>Resilient Machine Learning Function is highly customized for incident response system. It is also fully integrated to the Resilient Platform to provide best user experience</w:t>
+      </w:r>
+      <w:r>
+        <w:t>, and can be incorporated into a custom workflows in flexible ways</w:t>
+      </w:r>
+      <w:r>
+        <w:t xml:space="preserve">. </w:t>
       </w:r>
       <w:r>
         <w:t>In addition, user data is processed locally</w:t>
@@ -373,7 +391,6 @@
         <w:pStyle w:val="BodyText"/>
       </w:pPr>
       <w:r>
-        <w:lastRenderedPageBreak/>
         <w:t xml:space="preserve">This guide </w:t>
       </w:r>
       <w:r>
@@ -463,10 +480,10 @@
           <w:noProof/>
         </w:rPr>
         <w:drawing>
-          <wp:inline distT="0" distB="0" distL="0" distR="0" wp14:anchorId="331EED31" wp14:editId="1DA2A221">
+          <wp:inline distT="0" distB="0" distL="0" distR="0" wp14:anchorId="2BE039BE" wp14:editId="08083642">
             <wp:extent cx="5486400" cy="2442845"/>
             <wp:effectExtent l="0" t="0" r="0" b="0"/>
-            <wp:docPr id="6" name="Picture 6" descr="A screenshot of a cell phone&#13;&#10;&#13;&#10;Description automatically generated"/>
+            <wp:docPr id="13" name="Picture 13" descr="A screenshot of a cell phone&#13;&#10;&#13;&#10;Description automatically generated"/>
             <wp:cNvGraphicFramePr>
               <a:graphicFrameLocks xmlns:a="http://schemas.openxmlformats.org/drawingml/2006/main" noChangeAspect="1"/>
             </wp:cNvGraphicFramePr>
@@ -474,7 +491,7 @@
               <a:graphicData uri="http://schemas.openxmlformats.org/drawingml/2006/picture">
                 <pic:pic xmlns:pic="http://schemas.openxmlformats.org/drawingml/2006/picture">
                   <pic:nvPicPr>
-                    <pic:cNvPr id="6" name="Architecture.png"/>
+                    <pic:cNvPr id="13" name="Architecture.png"/>
                     <pic:cNvPicPr/>
                   </pic:nvPicPr>
                   <pic:blipFill>
@@ -518,7 +535,10 @@
         <w:t xml:space="preserve">This guide focuses on the command line tool that builds machine learning models. It will be referred as “the </w:t>
       </w:r>
       <w:r>
-        <w:t xml:space="preserve">Resilient </w:t>
+        <w:t>res-ml</w:t>
+      </w:r>
+      <w:r>
+        <w:t xml:space="preserve"> </w:t>
       </w:r>
       <w:r>
         <w:t>tool” in this guide</w:t>
@@ -545,11 +565,16 @@
       <w:r>
         <w:t xml:space="preserve">The </w:t>
       </w:r>
-      <w:r>
-        <w:t xml:space="preserve">Resilient </w:t>
-      </w:r>
-      <w:r>
-        <w:t>tool is a python based application. It depends on the following third party python packages</w:t>
+      <w:fldSimple w:instr=" DOCPROPERTY restool \* MERGEFORMAT ">
+        <w:r>
+          <w:t>res-ml tool</w:t>
+        </w:r>
+      </w:fldSimple>
+      <w:r>
+        <w:t xml:space="preserve"> </w:t>
+      </w:r>
+      <w:r>
+        <w:t>is a python based application. It depends on the following third party python packages</w:t>
       </w:r>
       <w:r>
         <w:t xml:space="preserve"> for machine learning support</w:t>
@@ -583,13 +608,7 @@
         </w:r>
       </w:hyperlink>
       <w:r>
-        <w:t xml:space="preserve"> 0.1</w:t>
-      </w:r>
-      <w:r>
-        <w:t>9</w:t>
-      </w:r>
-      <w:r>
-        <w:t>.2</w:t>
+        <w:t xml:space="preserve"> 0.19.2</w:t>
       </w:r>
       <w:r>
         <w:t>: A</w:t>
@@ -612,7 +631,18 @@
       </w:r>
       <w:proofErr w:type="spellEnd"/>
       <w:r>
-        <w:t xml:space="preserve"> and SciPy. The Resilient tool uses the machine learning algorithms supported by </w:t>
+        <w:t xml:space="preserve"> and SciPy. The </w:t>
+      </w:r>
+      <w:fldSimple w:instr=" DOCPROPERTY restool \* MERGEFORMAT ">
+        <w:r>
+          <w:t>res-ml tool</w:t>
+        </w:r>
+      </w:fldSimple>
+      <w:r>
+        <w:t xml:space="preserve"> </w:t>
+      </w:r>
+      <w:r>
+        <w:t xml:space="preserve">uses the machine learning algorithms supported by </w:t>
       </w:r>
       <w:proofErr w:type="spellStart"/>
       <w:r>
@@ -661,7 +691,18 @@
         <w:t xml:space="preserve">. It also has a </w:t>
       </w:r>
       <w:r>
-        <w:t>BSD license. The Resilient tool uses pandas to manipulate datasets</w:t>
+        <w:t xml:space="preserve">BSD license. The </w:t>
+      </w:r>
+      <w:fldSimple w:instr=" DOCPROPERTY restool \* MERGEFORMAT ">
+        <w:r>
+          <w:t>res-ml tool</w:t>
+        </w:r>
+      </w:fldSimple>
+      <w:r>
+        <w:t xml:space="preserve"> </w:t>
+      </w:r>
+      <w:r>
+        <w:t>uses pandas to manipulate datasets</w:t>
       </w:r>
       <w:r>
         <w:t>, which are collection of incidents. This includes extracting features from incidents, filtering samples, and up-sampling training dataset.</w:t>
@@ -717,41 +758,40 @@
         <w:t xml:space="preserve"> 1.1.0</w:t>
       </w:r>
       <w:r>
-        <w:t xml:space="preserve">: An open source python package for mathematics, science, and engineering with </w:t>
-      </w:r>
-      <w:hyperlink r:id="rId16" w:history="1">
+        <w:t>: An open source python package for mathematics, science, and engineering wit</w:t>
+      </w:r>
+      <w:r>
+        <w:t>h BSD license</w:t>
+      </w:r>
+      <w:r>
+        <w:t>.</w:t>
+      </w:r>
+    </w:p>
+    <w:p>
+      <w:pPr>
+        <w:pStyle w:val="Heading10"/>
+      </w:pPr>
+      <w:r>
+        <w:t>Workflow of Machine Learning</w:t>
+      </w:r>
+    </w:p>
+    <w:p>
+      <w:pPr>
+        <w:pStyle w:val="BodyText"/>
+      </w:pPr>
+      <w:r>
+        <w:t xml:space="preserve">To use the </w:t>
+      </w:r>
+      <w:fldSimple w:instr=" DOCPROPERTY restool \* MERGEFORMAT ">
         <w:r>
-          <w:rPr>
-            <w:rStyle w:val="Hyperlink"/>
-          </w:rPr>
-          <w:t>license</w:t>
+          <w:t>res-ml tool</w:t>
         </w:r>
-      </w:hyperlink>
-      <w:r>
-        <w:t>.</w:t>
-      </w:r>
-    </w:p>
-    <w:p>
-      <w:pPr>
-        <w:pStyle w:val="Heading10"/>
-      </w:pPr>
-      <w:r>
-        <w:lastRenderedPageBreak/>
-        <w:t>Workflow of Machine Learning</w:t>
-      </w:r>
-    </w:p>
-    <w:p>
-      <w:pPr>
-        <w:pStyle w:val="BodyText"/>
-      </w:pPr>
-      <w:r>
-        <w:t xml:space="preserve">To use the </w:t>
-      </w:r>
-      <w:r>
-        <w:t xml:space="preserve">Resilient </w:t>
-      </w:r>
-      <w:r>
-        <w:t>tool to build a machine learning model, it follows the general workflow of machine learning as shown below.</w:t>
+      </w:fldSimple>
+      <w:r>
+        <w:t xml:space="preserve"> </w:t>
+      </w:r>
+      <w:r>
+        <w:t>to build a machine learning model, it follows the general workflow of machine learning as shown below.</w:t>
       </w:r>
     </w:p>
     <w:p>
@@ -778,7 +818,7 @@
                     <pic:cNvPicPr/>
                   </pic:nvPicPr>
                   <pic:blipFill>
-                    <a:blip r:embed="rId17"/>
+                    <a:blip r:embed="rId16"/>
                     <a:stretch>
                       <a:fillRect/>
                     </a:stretch>
@@ -899,7 +939,7 @@
                     <pic:cNvPicPr/>
                   </pic:nvPicPr>
                   <pic:blipFill>
-                    <a:blip r:embed="rId18"/>
+                    <a:blip r:embed="rId17"/>
                     <a:stretch>
                       <a:fillRect/>
                     </a:stretch>
@@ -988,6 +1028,9 @@
       <w:r>
         <w:t xml:space="preserve"> into the model to generate prediction. </w:t>
       </w:r>
+      <w:r>
+        <w:t>Note that after the machine learning model has been trained and tested, this can be done repeatedly and very rapidly.</w:t>
+      </w:r>
     </w:p>
     <w:p>
       <w:pPr>
@@ -996,24 +1039,35 @@
       <w:r>
         <w:t xml:space="preserve">For Resilient Machine Learning Function, the </w:t>
       </w:r>
-      <w:r>
-        <w:t xml:space="preserve">Resilient </w:t>
-      </w:r>
-      <w:r>
-        <w:t>tool handles the first two steps, and the function component handles the last step.</w:t>
-      </w:r>
-      <w:r>
-        <w:t xml:space="preserve"> A machine learning model built by the Resilient tool is saved into a file. The function component reads the model from a file, and then make prediction using it. </w:t>
-      </w:r>
-    </w:p>
-    <w:p>
-      <w:pPr>
-        <w:pStyle w:val="BodyText"/>
-      </w:pPr>
-      <w:r>
+      <w:fldSimple w:instr=" DOCPROPERTY restool \* MERGEFORMAT ">
+        <w:r>
+          <w:t>res-ml tool</w:t>
+        </w:r>
+      </w:fldSimple>
+      <w:r>
+        <w:t xml:space="preserve"> handles the first two steps, and the function component handles the last step.</w:t>
+      </w:r>
+      <w:r>
+        <w:t xml:space="preserve"> A machine learning model built by the </w:t>
+      </w:r>
+      <w:fldSimple w:instr=" DOCPROPERTY restool \* MERGEFORMAT ">
+        <w:r>
+          <w:t>res-ml tool</w:t>
+        </w:r>
+      </w:fldSimple>
+      <w:r>
+        <w:t xml:space="preserve"> is saved into a file. The function component reads the model from a file, and then make prediction using it. </w:t>
+      </w:r>
+    </w:p>
+    <w:p>
+      <w:pPr>
+        <w:pStyle w:val="BodyText"/>
+      </w:pPr>
+      <w:r>
+        <w:lastRenderedPageBreak/>
         <w:t xml:space="preserve">Note that python package </w:t>
       </w:r>
-      <w:hyperlink r:id="rId19" w:history="1">
+      <w:hyperlink r:id="rId18" w:history="1">
         <w:r>
           <w:rPr>
             <w:rStyle w:val="Hyperlink"/>
@@ -1042,19 +1096,31 @@
         <w:pStyle w:val="Heading20"/>
       </w:pPr>
       <w:r>
-        <w:lastRenderedPageBreak/>
         <w:t xml:space="preserve">Overview </w:t>
       </w:r>
       <w:r>
-        <w:t>of the Resilient tool</w:t>
-      </w:r>
-    </w:p>
-    <w:p>
-      <w:pPr>
-        <w:pStyle w:val="BodyText"/>
-      </w:pPr>
-      <w:r>
-        <w:t xml:space="preserve">The Resilient tool follows the general workflow </w:t>
+        <w:t xml:space="preserve">of the </w:t>
+      </w:r>
+      <w:fldSimple w:instr=" DOCPROPERTY restool \* MERGEFORMAT ">
+        <w:r>
+          <w:t>res-ml tool</w:t>
+        </w:r>
+      </w:fldSimple>
+    </w:p>
+    <w:p>
+      <w:pPr>
+        <w:pStyle w:val="BodyText"/>
+      </w:pPr>
+      <w:r>
+        <w:t xml:space="preserve">The </w:t>
+      </w:r>
+      <w:fldSimple w:instr=" DOCPROPERTY restool \* MERGEFORMAT ">
+        <w:r>
+          <w:t>res-ml tool</w:t>
+        </w:r>
+      </w:fldSimple>
+      <w:r>
+        <w:t xml:space="preserve"> follows the general workflow </w:t>
       </w:r>
       <w:r>
         <w:t>given above.</w:t>
@@ -1069,9 +1135,9 @@
           <w:noProof/>
         </w:rPr>
         <w:drawing>
-          <wp:inline distT="0" distB="0" distL="0" distR="0" wp14:anchorId="633F7DD2" wp14:editId="22F7E2BC">
-            <wp:extent cx="5486400" cy="7183755"/>
-            <wp:effectExtent l="0" t="0" r="0" b="4445"/>
+          <wp:inline distT="0" distB="0" distL="0" distR="0" wp14:anchorId="633F7DD2" wp14:editId="2FE03482">
+            <wp:extent cx="5485765" cy="6996023"/>
+            <wp:effectExtent l="0" t="0" r="635" b="1905"/>
             <wp:docPr id="35" name="Picture 35" descr="A screenshot of a computer&#13;&#10;&#13;&#10;Description automatically generated"/>
             <wp:cNvGraphicFramePr>
               <a:graphicFrameLocks xmlns:a="http://schemas.openxmlformats.org/drawingml/2006/main" noChangeAspect="1"/>
@@ -1084,7 +1150,7 @@
                     <pic:cNvPicPr/>
                   </pic:nvPicPr>
                   <pic:blipFill>
-                    <a:blip r:embed="rId20"/>
+                    <a:blip r:embed="rId19"/>
                     <a:stretch>
                       <a:fillRect/>
                     </a:stretch>
@@ -1092,7 +1158,7 @@
                   <pic:spPr>
                     <a:xfrm>
                       <a:off x="0" y="0"/>
-                      <a:ext cx="5486400" cy="7183755"/>
+                      <a:ext cx="5517867" cy="7036962"/>
                     </a:xfrm>
                     <a:prstGeom prst="rect">
                       <a:avLst/>
@@ -1110,6 +1176,7 @@
         <w:pStyle w:val="BodyText"/>
       </w:pPr>
       <w:r>
+        <w:lastRenderedPageBreak/>
         <w:t xml:space="preserve">The </w:t>
       </w:r>
       <w:r>
@@ -1156,7 +1223,6 @@
         <w:pStyle w:val="BodyText"/>
       </w:pPr>
       <w:r>
-        <w:lastRenderedPageBreak/>
         <w:t>Please refer to the following subsections for more details of each process</w:t>
       </w:r>
       <w:r>
@@ -1194,10 +1260,15 @@
         <w:t>. The</w:t>
       </w:r>
       <w:r>
-        <w:t xml:space="preserve"> Resilient</w:t>
-      </w:r>
-      <w:r>
-        <w:t xml:space="preserve"> tool </w:t>
+        <w:t xml:space="preserve"> </w:t>
+      </w:r>
+      <w:fldSimple w:instr=" DOCPROPERTY restool \* MERGEFORMAT ">
+        <w:r>
+          <w:t>res-ml tool</w:t>
+        </w:r>
+      </w:fldSimple>
+      <w:r>
+        <w:t xml:space="preserve"> </w:t>
       </w:r>
       <w:r>
         <w:t>applies</w:t>
@@ -1331,7 +1402,7 @@
                     <pic:cNvPicPr/>
                   </pic:nvPicPr>
                   <pic:blipFill>
-                    <a:blip r:embed="rId21"/>
+                    <a:blip r:embed="rId20"/>
                     <a:stretch>
                       <a:fillRect/>
                     </a:stretch>
@@ -1394,7 +1465,15 @@
         <w:t xml:space="preserve">The other approach is to remove the samples with missing values if the corresponding fields are selected as features. </w:t>
       </w:r>
       <w:r>
-        <w:t xml:space="preserve">The Resilient tool automatically remove those samples in the build process before data is fed to a machine learning algorithm. In other words, if advanced users want to do custom data preprocessing, they need to do it using the CSV file </w:t>
+        <w:t xml:space="preserve">The </w:t>
+      </w:r>
+      <w:fldSimple w:instr=" DOCPROPERTY restool \* MERGEFORMAT ">
+        <w:r>
+          <w:t>res-ml tool</w:t>
+        </w:r>
+      </w:fldSimple>
+      <w:r>
+        <w:t xml:space="preserve"> automatically remove those samples in the build process before data is fed to a machine learning algorithm. In other words, if advanced users want to do custom data preprocessing, they need to do it using the CSV file </w:t>
       </w:r>
       <w:r>
         <w:rPr>
@@ -1417,7 +1496,15 @@
         <w:t>For advanced user</w:t>
       </w:r>
       <w:r>
-        <w:t xml:space="preserve">, there is a useful command from the Resilient tool call </w:t>
+        <w:t xml:space="preserve">, there is a useful command from the </w:t>
+      </w:r>
+      <w:fldSimple w:instr=" DOCPROPERTY restool \* MERGEFORMAT ">
+        <w:r>
+          <w:t>res-ml tool</w:t>
+        </w:r>
+      </w:fldSimple>
+      <w:r>
+        <w:t xml:space="preserve"> call </w:t>
       </w:r>
       <w:proofErr w:type="spellStart"/>
       <w:r>
@@ -1443,6 +1530,7 @@
         <w:ind w:left="0"/>
       </w:pPr>
       <w:r>
+        <w:lastRenderedPageBreak/>
         <w:t xml:space="preserve">res-ml </w:t>
       </w:r>
       <w:proofErr w:type="spellStart"/>
@@ -1491,7 +1579,7 @@
                     <pic:cNvPicPr/>
                   </pic:nvPicPr>
                   <pic:blipFill>
-                    <a:blip r:embed="rId22"/>
+                    <a:blip r:embed="rId21"/>
                     <a:stretch>
                       <a:fillRect/>
                     </a:stretch>
@@ -1527,7 +1615,6 @@
         <w:pStyle w:val="BodyText"/>
       </w:pPr>
       <w:r>
-        <w:lastRenderedPageBreak/>
         <w:t>In this example, the value count of a custom field called “</w:t>
       </w:r>
       <w:proofErr w:type="spellStart"/>
@@ -1536,7 +1623,15 @@
       </w:r>
       <w:proofErr w:type="spellEnd"/>
       <w:r>
-        <w:t xml:space="preserve">” is shown. There are 9738 samples for value “False” here. Note that value “None” represents missing value. The pandas package used in the Resilient tool automatically convert a blank value into “None”. Here we can see that there are 1443 samples with blank values. </w:t>
+        <w:t xml:space="preserve">” is shown. There are 9738 samples for value “False” here. Note that value “None” represents missing value. The pandas package used in the </w:t>
+      </w:r>
+      <w:fldSimple w:instr=" DOCPROPERTY restool \* MERGEFORMAT ">
+        <w:r>
+          <w:t>res-ml tool</w:t>
+        </w:r>
+      </w:fldSimple>
+      <w:r>
+        <w:t xml:space="preserve"> automatically convert a blank value into “None”. Here we can see that there are 1443 samples with blank values. </w:t>
       </w:r>
     </w:p>
     <w:p>
@@ -1560,7 +1655,15 @@
         <w:pStyle w:val="BodyText"/>
       </w:pPr>
       <w:r>
-        <w:t>The Resilient tool performs feature scaling automatically. The following two approaches are used depending on algorithm selected.</w:t>
+        <w:t xml:space="preserve">The </w:t>
+      </w:r>
+      <w:fldSimple w:instr=" DOCPROPERTY restool \* MERGEFORMAT ">
+        <w:r>
+          <w:t>res-ml tool</w:t>
+        </w:r>
+      </w:fldSimple>
+      <w:r>
+        <w:t xml:space="preserve"> performs feature scaling automatically. The following two approaches are used depending on algorithm selected.</w:t>
       </w:r>
       <w:r>
         <w:t xml:space="preserve"> Please refer to the following subsection for details about the algorithms and the approaches. </w:t>
@@ -1571,7 +1674,15 @@
         <w:pStyle w:val="BodyText"/>
       </w:pPr>
       <w:r>
-        <w:t>For advanced users, note that the approach cannot be customized yet at this point. There are hard coded in the Resilient tool.</w:t>
+        <w:t xml:space="preserve">For advanced users, note that the approach cannot be customized yet at this point. There are hard coded in the </w:t>
+      </w:r>
+      <w:fldSimple w:instr=" DOCPROPERTY restool \* MERGEFORMAT ">
+        <w:r>
+          <w:t>res-ml tool</w:t>
+        </w:r>
+      </w:fldSimple>
+      <w:r>
+        <w:t>.</w:t>
       </w:r>
     </w:p>
     <w:p>
@@ -1978,7 +2089,7 @@
       <w:r>
         <w:t xml:space="preserve"> </w:t>
       </w:r>
-      <w:hyperlink r:id="rId23" w:history="1">
+      <w:hyperlink r:id="rId22" w:history="1">
         <w:proofErr w:type="spellStart"/>
         <w:r>
           <w:rPr>
@@ -2035,6 +2146,7 @@
         <w:ind w:left="0"/>
       </w:pPr>
       <w:r>
+        <w:lastRenderedPageBreak/>
         <w:t>[0, 1, 2, 3, 4]</w:t>
       </w:r>
     </w:p>
@@ -2223,7 +2335,6 @@
         <w:pStyle w:val="Heading7"/>
       </w:pPr>
       <w:r>
-        <w:lastRenderedPageBreak/>
         <w:t>Encoding categorical features</w:t>
       </w:r>
     </w:p>
@@ -2240,7 +2351,13 @@
       </w:r>
       <w:proofErr w:type="spellEnd"/>
       <w:r>
-        <w:t xml:space="preserve">-learn, categorical features need to be encoded as integer values. Here the </w:t>
+        <w:t xml:space="preserve">-learn, categorical features </w:t>
+      </w:r>
+      <w:r>
+        <w:t xml:space="preserve">(for example, SELECT fields in Resilient) </w:t>
+      </w:r>
+      <w:r>
+        <w:t xml:space="preserve">need to be encoded as integer values. Here the </w:t>
       </w:r>
       <w:proofErr w:type="spellStart"/>
       <w:r>
@@ -2275,7 +2392,15 @@
         <w:t xml:space="preserve">Filters can be used to </w:t>
       </w:r>
       <w:r>
-        <w:t>exclude the dirty data. The Resilient tool supports two kinds of filter at this point.</w:t>
+        <w:t xml:space="preserve">exclude the dirty data. The </w:t>
+      </w:r>
+      <w:fldSimple w:instr=" DOCPROPERTY restool \* MERGEFORMAT ">
+        <w:r>
+          <w:t>res-ml tool</w:t>
+        </w:r>
+      </w:fldSimple>
+      <w:r>
+        <w:t xml:space="preserve"> supports two kinds of filter at this point.</w:t>
       </w:r>
     </w:p>
     <w:p>
@@ -2332,7 +2457,13 @@
         <w:t>.</w:t>
       </w:r>
       <w:r>
-        <w:t xml:space="preserve"> The format is “YYY-mm-</w:t>
+        <w:t xml:space="preserve"> The format is “YYY</w:t>
+      </w:r>
+      <w:r>
+        <w:t>Y</w:t>
+      </w:r>
+      <w:r>
+        <w:t>-mm-</w:t>
       </w:r>
       <w:proofErr w:type="spellStart"/>
       <w:r>
@@ -2476,6 +2607,7 @@
       </w:pPr>
       <w:proofErr w:type="spellStart"/>
       <w:r>
+        <w:lastRenderedPageBreak/>
         <w:t>u</w:t>
       </w:r>
       <w:r>
@@ -2494,7 +2626,15 @@
         <w:t>Note</w:t>
       </w:r>
       <w:r>
-        <w:t xml:space="preserve"> the Resilient tool uses a python package called pandas to manipulate samples. Pandas treats an empty value as None. As a result, the following means excluding samples with blank value for the prediction field.</w:t>
+        <w:t xml:space="preserve"> the </w:t>
+      </w:r>
+      <w:fldSimple w:instr=" DOCPROPERTY restool \* MERGEFORMAT ">
+        <w:r>
+          <w:t>res-ml tool</w:t>
+        </w:r>
+      </w:fldSimple>
+      <w:r>
+        <w:t xml:space="preserve"> uses a python package called pandas to manipulate samples. Pandas treats an empty value as None. As a result, the following means excluding samples with blank value for the prediction field.</w:t>
       </w:r>
     </w:p>
     <w:p>
@@ -2530,7 +2670,6 @@
         <w:pStyle w:val="Heading9"/>
       </w:pPr>
       <w:r>
-        <w:lastRenderedPageBreak/>
         <w:t>Max s</w:t>
       </w:r>
       <w:r>
@@ -2542,7 +2681,18 @@
         <w:pStyle w:val="BodyText"/>
       </w:pPr>
       <w:r>
-        <w:t xml:space="preserve">The Resilient tool builds a machine learning model locally. Depending on the spec of the local machine, the build process could be lengthy. The users can control the maximum number of incidents to be used as samples to train an algorithm. </w:t>
+        <w:t xml:space="preserve">The </w:t>
+      </w:r>
+      <w:fldSimple w:instr=" DOCPROPERTY restool \* MERGEFORMAT ">
+        <w:r>
+          <w:t>res-ml tool</w:t>
+        </w:r>
+      </w:fldSimple>
+      <w:r>
+        <w:t xml:space="preserve"> builds a machine learning model locally. Depending on the spec of the local machine, the build process could be lengthy. The users can control the maximum number of incidents to be used as samples to train an algorithm. </w:t>
+      </w:r>
+      <w:r>
+        <w:t>However, please keep in mind that in general more incidents give a more accurate result. In addition, for most algorithms (except K-Nearest Neighbor), this only affects the performance of the process of building a model. Once a model is built, the performance of the prediction process is not affected by the number of incidents used to build the model.</w:t>
       </w:r>
     </w:p>
     <w:p>
@@ -2652,11 +2802,8 @@
       <w:r>
         <w:t>split=0.5</w:t>
       </w:r>
-    </w:p>
-    <w:p>
-      <w:pPr>
-        <w:pStyle w:val="BodyText"/>
-      </w:pPr>
+      <w:bookmarkStart w:id="3" w:name="_GoBack"/>
+      <w:bookmarkEnd w:id="3"/>
     </w:p>
     <w:p>
       <w:pPr>
@@ -2763,6 +2910,7 @@
         <w:pStyle w:val="Heading7"/>
       </w:pPr>
       <w:r>
+        <w:lastRenderedPageBreak/>
         <w:t>Select features</w:t>
       </w:r>
     </w:p>
@@ -2860,7 +3008,6 @@
         <w:pStyle w:val="BodyText"/>
       </w:pPr>
       <w:r>
-        <w:lastRenderedPageBreak/>
         <w:t>Currently the following algorithms are supported:</w:t>
       </w:r>
     </w:p>
@@ -3105,7 +3252,15 @@
         <w:t xml:space="preserve">. </w:t>
       </w:r>
       <w:r>
-        <w:t xml:space="preserve">But at this point, the Resilient tool only supports individual classifiers using the same algorithm. </w:t>
+        <w:t xml:space="preserve">But at this point, the </w:t>
+      </w:r>
+      <w:fldSimple w:instr=" DOCPROPERTY restool \* MERGEFORMAT ">
+        <w:r>
+          <w:t>res-ml tool</w:t>
+        </w:r>
+      </w:fldSimple>
+      <w:r>
+        <w:t xml:space="preserve"> only supports individual classifiers using the same algorithm. </w:t>
       </w:r>
       <w:r>
         <w:t xml:space="preserve">The resulted ensembled </w:t>
@@ -3170,7 +3325,7 @@
                     <pic:cNvPicPr/>
                   </pic:nvPicPr>
                   <pic:blipFill>
-                    <a:blip r:embed="rId24"/>
+                    <a:blip r:embed="rId23"/>
                     <a:stretch>
                       <a:fillRect/>
                     </a:stretch>
@@ -3201,7 +3356,15 @@
         <w:pStyle w:val="BodyText"/>
       </w:pPr>
       <w:r>
-        <w:t xml:space="preserve">The Resilient tool supports two ensemble methods currently.  </w:t>
+        <w:t xml:space="preserve">The </w:t>
+      </w:r>
+      <w:fldSimple w:instr=" DOCPROPERTY restool \* MERGEFORMAT ">
+        <w:r>
+          <w:t>res-ml tool</w:t>
+        </w:r>
+      </w:fldSimple>
+      <w:r>
+        <w:t xml:space="preserve"> supports two ensemble methods currently.  </w:t>
       </w:r>
       <w:r>
         <w:t>Please refer to the Appendix for more information about these two methods.</w:t>
@@ -3273,7 +3436,15 @@
         <w:pStyle w:val="BodyText"/>
       </w:pPr>
       <w:r>
-        <w:t>Note, the Resilient tool does not apply ensemble method if the method field is commented out or if it is set to None.</w:t>
+        <w:t xml:space="preserve">Note, the </w:t>
+      </w:r>
+      <w:fldSimple w:instr=" DOCPROPERTY restool \* MERGEFORMAT ">
+        <w:r>
+          <w:t>res-ml tool</w:t>
+        </w:r>
+      </w:fldSimple>
+      <w:r>
+        <w:t xml:space="preserve"> does not apply ensemble method if the method field is commented out or if it is set to None.</w:t>
       </w:r>
     </w:p>
     <w:p>
@@ -3355,7 +3526,7 @@
                     <pic:cNvPicPr/>
                   </pic:nvPicPr>
                   <pic:blipFill>
-                    <a:blip r:embed="rId25"/>
+                    <a:blip r:embed="rId24"/>
                     <a:stretch>
                       <a:fillRect/>
                     </a:stretch>
@@ -3675,6 +3846,131 @@
                     <pic:cNvPicPr/>
                   </pic:nvPicPr>
                   <pic:blipFill>
+                    <a:blip r:embed="rId25"/>
+                    <a:stretch>
+                      <a:fillRect/>
+                    </a:stretch>
+                  </pic:blipFill>
+                  <pic:spPr>
+                    <a:xfrm>
+                      <a:off x="0" y="0"/>
+                      <a:ext cx="4572000" cy="2743200"/>
+                    </a:xfrm>
+                    <a:prstGeom prst="rect">
+                      <a:avLst/>
+                    </a:prstGeom>
+                  </pic:spPr>
+                </pic:pic>
+              </a:graphicData>
+            </a:graphic>
+          </wp:inline>
+        </w:drawing>
+      </w:r>
+    </w:p>
+    <w:p>
+      <w:pPr>
+        <w:pStyle w:val="BodyText"/>
+        <w:jc w:val="center"/>
+      </w:pPr>
+    </w:p>
+    <w:p>
+      <w:pPr>
+        <w:pStyle w:val="BodyText"/>
+      </w:pPr>
+      <w:r>
+        <w:t>The above graph shows an ideal case in which a perfect solution exists. The red line can separate the red dots and blue dots</w:t>
+      </w:r>
+      <w:r>
+        <w:t xml:space="preserve"> completely</w:t>
+      </w:r>
+      <w:r>
+        <w:t xml:space="preserve">. </w:t>
+      </w:r>
+      <w:r>
+        <w:t xml:space="preserve">Note that the red line is the what the machine model learns from the data. Later on, when this model is used to make prediction, it just needs to figure out whether the new dot is above or below the red line. </w:t>
+      </w:r>
+      <w:r>
+        <w:t xml:space="preserve">An ideal case </w:t>
+      </w:r>
+      <w:r>
+        <w:t>shown here</w:t>
+      </w:r>
+      <w:r>
+        <w:t xml:space="preserve"> means 100% overall accuracy and 100% accuracies for both the red class and the blue class.</w:t>
+      </w:r>
+    </w:p>
+    <w:p>
+      <w:pPr>
+        <w:pStyle w:val="BodyText"/>
+      </w:pPr>
+      <w:r>
+        <w:t xml:space="preserve">As we can imagine, in reality this does not happen so often. </w:t>
+      </w:r>
+      <w:r>
+        <w:t xml:space="preserve">Most of the time, the </w:t>
+      </w:r>
+      <w:r>
+        <w:t xml:space="preserve">overall </w:t>
+      </w:r>
+      <w:r>
+        <w:t xml:space="preserve">accuracy </w:t>
+      </w:r>
+      <w:r>
+        <w:t>can</w:t>
+      </w:r>
+      <w:r>
+        <w:t xml:space="preserve">not </w:t>
+      </w:r>
+      <w:r>
+        <w:t xml:space="preserve">reach </w:t>
+      </w:r>
+      <w:r>
+        <w:t xml:space="preserve">100%. This means the machine learning model mis-classify some of the samples. When this happens, the model sometimes need to make decisions to choose different solutions. For example, in the following graph, the red line missed one red sample, while the green line misses two blue samples. The samples mis-classified result in accuracy smaller than 100%. In general, an algorithm </w:t>
+      </w:r>
+      <w:r>
+        <w:t xml:space="preserve">tries its best to </w:t>
+      </w:r>
+      <w:r>
+        <w:t xml:space="preserve">maximizes the overall accuracy, and thus the red line </w:t>
+      </w:r>
+      <w:r>
+        <w:t xml:space="preserve">here </w:t>
+      </w:r>
+      <w:r>
+        <w:t xml:space="preserve">is a preferable solution. This is the correct choice </w:t>
+      </w:r>
+      <w:r>
+        <w:t>if</w:t>
+      </w:r>
+      <w:r>
+        <w:t xml:space="preserve"> the dataset is balanced.</w:t>
+      </w:r>
+    </w:p>
+    <w:p>
+      <w:pPr>
+        <w:pStyle w:val="BodyText"/>
+        <w:jc w:val="center"/>
+      </w:pPr>
+      <w:r>
+        <w:rPr>
+          <w:noProof/>
+        </w:rPr>
+        <w:drawing>
+          <wp:inline distT="0" distB="0" distL="0" distR="0" wp14:anchorId="004A3272" wp14:editId="2EE1D1C1">
+            <wp:extent cx="4572000" cy="2743200"/>
+            <wp:effectExtent l="0" t="0" r="0" b="0"/>
+            <wp:docPr id="30" name="Picture 30" descr="A picture containing sky, text, indoor, map&#13;&#10;&#13;&#10;Description automatically generated"/>
+            <wp:cNvGraphicFramePr>
+              <a:graphicFrameLocks xmlns:a="http://schemas.openxmlformats.org/drawingml/2006/main" noChangeAspect="1"/>
+            </wp:cNvGraphicFramePr>
+            <a:graphic xmlns:a="http://schemas.openxmlformats.org/drawingml/2006/main">
+              <a:graphicData uri="http://schemas.openxmlformats.org/drawingml/2006/picture">
+                <pic:pic xmlns:pic="http://schemas.openxmlformats.org/drawingml/2006/picture">
+                  <pic:nvPicPr>
+                    <pic:cNvPr id="30" name="Sample2.png"/>
+                    <pic:cNvPicPr/>
+                  </pic:nvPicPr>
+                  <pic:blipFill>
                     <a:blip r:embed="rId26"/>
                     <a:stretch>
                       <a:fillRect/>
@@ -3707,131 +4003,6 @@
         <w:pStyle w:val="BodyText"/>
       </w:pPr>
       <w:r>
-        <w:t>The above graph shows an ideal case in which a perfect solution exists. The red line can separate the red dots and blue dots</w:t>
-      </w:r>
-      <w:r>
-        <w:t xml:space="preserve"> completely</w:t>
-      </w:r>
-      <w:r>
-        <w:t xml:space="preserve">. </w:t>
-      </w:r>
-      <w:r>
-        <w:t xml:space="preserve">Note that the red line is the what the machine model learns from the data. Later on, when this model is used to make prediction, it just needs to figure out whether the new dot is above or below the red line. </w:t>
-      </w:r>
-      <w:r>
-        <w:t xml:space="preserve">An ideal case </w:t>
-      </w:r>
-      <w:r>
-        <w:t>shown here</w:t>
-      </w:r>
-      <w:r>
-        <w:t xml:space="preserve"> means 100% overall accuracy and 100% accuracies for both the red class and the blue class.</w:t>
-      </w:r>
-    </w:p>
-    <w:p>
-      <w:pPr>
-        <w:pStyle w:val="BodyText"/>
-      </w:pPr>
-      <w:r>
-        <w:t xml:space="preserve">As we can imagine, in reality this does not happen so often. </w:t>
-      </w:r>
-      <w:r>
-        <w:t xml:space="preserve">Most of the time, the </w:t>
-      </w:r>
-      <w:r>
-        <w:t xml:space="preserve">overall </w:t>
-      </w:r>
-      <w:r>
-        <w:t xml:space="preserve">accuracy </w:t>
-      </w:r>
-      <w:r>
-        <w:t>can</w:t>
-      </w:r>
-      <w:r>
-        <w:t xml:space="preserve">not </w:t>
-      </w:r>
-      <w:r>
-        <w:t xml:space="preserve">reach </w:t>
-      </w:r>
-      <w:r>
-        <w:t xml:space="preserve">100%. This means the machine learning model mis-classify some of the samples. When this happens, the model sometimes need to make decisions to choose different solutions. For example, in the following graph, the red line missed one red sample, while the green line misses two blue samples. The samples mis-classified result in accuracy smaller than 100%. In general, an algorithm </w:t>
-      </w:r>
-      <w:r>
-        <w:t xml:space="preserve">tries its best to </w:t>
-      </w:r>
-      <w:r>
-        <w:t xml:space="preserve">maximizes the overall accuracy, and thus the red line </w:t>
-      </w:r>
-      <w:r>
-        <w:t xml:space="preserve">here </w:t>
-      </w:r>
-      <w:r>
-        <w:t xml:space="preserve">is a preferable solution. This is the correct choice </w:t>
-      </w:r>
-      <w:r>
-        <w:t>if</w:t>
-      </w:r>
-      <w:r>
-        <w:t xml:space="preserve"> the dataset is balanced.</w:t>
-      </w:r>
-    </w:p>
-    <w:p>
-      <w:pPr>
-        <w:pStyle w:val="BodyText"/>
-        <w:jc w:val="center"/>
-      </w:pPr>
-      <w:r>
-        <w:rPr>
-          <w:noProof/>
-        </w:rPr>
-        <w:drawing>
-          <wp:inline distT="0" distB="0" distL="0" distR="0" wp14:anchorId="004A3272" wp14:editId="2EE1D1C1">
-            <wp:extent cx="4572000" cy="2743200"/>
-            <wp:effectExtent l="0" t="0" r="0" b="0"/>
-            <wp:docPr id="30" name="Picture 30" descr="A picture containing sky, text, indoor, map&#13;&#10;&#13;&#10;Description automatically generated"/>
-            <wp:cNvGraphicFramePr>
-              <a:graphicFrameLocks xmlns:a="http://schemas.openxmlformats.org/drawingml/2006/main" noChangeAspect="1"/>
-            </wp:cNvGraphicFramePr>
-            <a:graphic xmlns:a="http://schemas.openxmlformats.org/drawingml/2006/main">
-              <a:graphicData uri="http://schemas.openxmlformats.org/drawingml/2006/picture">
-                <pic:pic xmlns:pic="http://schemas.openxmlformats.org/drawingml/2006/picture">
-                  <pic:nvPicPr>
-                    <pic:cNvPr id="30" name="Sample2.png"/>
-                    <pic:cNvPicPr/>
-                  </pic:nvPicPr>
-                  <pic:blipFill>
-                    <a:blip r:embed="rId27"/>
-                    <a:stretch>
-                      <a:fillRect/>
-                    </a:stretch>
-                  </pic:blipFill>
-                  <pic:spPr>
-                    <a:xfrm>
-                      <a:off x="0" y="0"/>
-                      <a:ext cx="4572000" cy="2743200"/>
-                    </a:xfrm>
-                    <a:prstGeom prst="rect">
-                      <a:avLst/>
-                    </a:prstGeom>
-                  </pic:spPr>
-                </pic:pic>
-              </a:graphicData>
-            </a:graphic>
-          </wp:inline>
-        </w:drawing>
-      </w:r>
-    </w:p>
-    <w:p>
-      <w:pPr>
-        <w:pStyle w:val="BodyText"/>
-        <w:jc w:val="center"/>
-      </w:pPr>
-    </w:p>
-    <w:p>
-      <w:pPr>
-        <w:pStyle w:val="BodyText"/>
-      </w:pPr>
-      <w:r>
         <w:lastRenderedPageBreak/>
         <w:t xml:space="preserve">If the dataset is imbalanced, then there is another factor we need to consider. Assume </w:t>
       </w:r>
@@ -3973,7 +4144,7 @@
                     <pic:cNvPicPr/>
                   </pic:nvPicPr>
                   <pic:blipFill>
-                    <a:blip r:embed="rId28"/>
+                    <a:blip r:embed="rId27"/>
                     <a:stretch>
                       <a:fillRect/>
                     </a:stretch>
@@ -4107,7 +4278,15 @@
         <w:t xml:space="preserve">Another useful technique is </w:t>
       </w:r>
       <w:r>
-        <w:t xml:space="preserve">to set the class-weight of an algorithm. Some algorithms support setting weight to each class of the prediction field. The Resilient tool supports setting </w:t>
+        <w:t xml:space="preserve">to set the class-weight of an algorithm. Some algorithms support setting weight to each class of the prediction field. The </w:t>
+      </w:r>
+      <w:fldSimple w:instr=" DOCPROPERTY restool \* MERGEFORMAT ">
+        <w:r>
+          <w:t>res-ml tool</w:t>
+        </w:r>
+      </w:fldSimple>
+      <w:r>
+        <w:t xml:space="preserve"> supports setting </w:t>
       </w:r>
       <w:proofErr w:type="spellStart"/>
       <w:r>
@@ -4634,7 +4813,15 @@
         <w:pStyle w:val="BodyText"/>
       </w:pPr>
       <w:r>
-        <w:t xml:space="preserve">The Resilient tool prints out a summary of the performance once a model is built. The measurements </w:t>
+        <w:t xml:space="preserve">The </w:t>
+      </w:r>
+      <w:fldSimple w:instr=" DOCPROPERTY restool \* MERGEFORMAT ">
+        <w:r>
+          <w:t>res-ml tool</w:t>
+        </w:r>
+      </w:fldSimple>
+      <w:r>
+        <w:t xml:space="preserve"> prints out a summary of the performance once a model is built. The measurements </w:t>
       </w:r>
       <w:r>
         <w:t xml:space="preserve">shown in this summary </w:t>
@@ -4724,7 +4911,7 @@
                     <pic:cNvPicPr/>
                   </pic:nvPicPr>
                   <pic:blipFill>
-                    <a:blip r:embed="rId29"/>
+                    <a:blip r:embed="rId28"/>
                     <a:stretch>
                       <a:fillRect/>
                     </a:stretch>
@@ -4877,31 +5064,7 @@
                 <w:rPr>
                   <w:rFonts w:ascii="Cambria Math" w:hAnsi="Cambria Math"/>
                 </w:rPr>
-                <m:t xml:space="preserve">Count of </m:t>
-              </m:r>
-              <m:r>
-                <w:rPr>
-                  <w:rFonts w:ascii="Cambria Math" w:hAnsi="Cambria Math"/>
-                </w:rPr>
-                <m:t>c</m:t>
-              </m:r>
-              <m:r>
-                <w:rPr>
-                  <w:rFonts w:ascii="Cambria Math" w:hAnsi="Cambria Math"/>
-                </w:rPr>
-                <m:t xml:space="preserve">orrect prediction of  </m:t>
-              </m:r>
-              <m:r>
-                <w:rPr>
-                  <w:rFonts w:ascii="Cambria Math" w:hAnsi="Cambria Math"/>
-                </w:rPr>
-                <m:t xml:space="preserve">individual </m:t>
-              </m:r>
-              <m:r>
-                <w:rPr>
-                  <w:rFonts w:ascii="Cambria Math" w:hAnsi="Cambria Math"/>
-                </w:rPr>
-                <m:t>value</m:t>
+                <m:t>Count of correct prediction of  individual value</m:t>
               </m:r>
             </m:num>
             <m:den>
@@ -4909,19 +5072,7 @@
                 <w:rPr>
                   <w:rFonts w:ascii="Cambria Math" w:hAnsi="Cambria Math"/>
                 </w:rPr>
-                <m:t>Count of sample</m:t>
-              </m:r>
-              <m:r>
-                <w:rPr>
-                  <w:rFonts w:ascii="Cambria Math" w:hAnsi="Cambria Math"/>
-                </w:rPr>
-                <m:t>s</m:t>
-              </m:r>
-              <m:r>
-                <w:rPr>
-                  <w:rFonts w:ascii="Cambria Math" w:hAnsi="Cambria Math"/>
-                </w:rPr>
-                <m:t xml:space="preserve"> with individual value</m:t>
+                <m:t>Count of samples with individual value</m:t>
               </m:r>
             </m:den>
           </m:f>
@@ -4974,7 +5125,7 @@
       <w:pPr>
         <w:pStyle w:val="BodyText"/>
       </w:pPr>
-      <w:hyperlink r:id="rId30" w:history="1">
+      <w:hyperlink r:id="rId29" w:history="1">
         <w:r>
           <w:rPr>
             <w:rStyle w:val="Hyperlink"/>
@@ -5139,7 +5290,7 @@
       <w:r>
         <w:t xml:space="preserve">The </w:t>
       </w:r>
-      <w:hyperlink r:id="rId31" w:history="1">
+      <w:hyperlink r:id="rId30" w:history="1">
         <w:r>
           <w:rPr>
             <w:rStyle w:val="Hyperlink"/>
@@ -5191,7 +5342,7 @@
       <w:r>
         <w:t xml:space="preserve">-learn package provides a test classifier called </w:t>
       </w:r>
-      <w:hyperlink r:id="rId32" w:history="1">
+      <w:hyperlink r:id="rId31" w:history="1">
         <w:r>
           <w:rPr>
             <w:rStyle w:val="Hyperlink"/>
@@ -5208,7 +5359,15 @@
         <w:pStyle w:val="BodyText"/>
       </w:pPr>
       <w:r>
-        <w:t xml:space="preserve">The dummy classifier included in the Resilient tool uses the “stratified” strategy. </w:t>
+        <w:t xml:space="preserve">The dummy classifier included in the </w:t>
+      </w:r>
+      <w:fldSimple w:instr=" DOCPROPERTY restool \* MERGEFORMAT ">
+        <w:r>
+          <w:t>res-ml tool</w:t>
+        </w:r>
+      </w:fldSimple>
+      <w:r>
+        <w:t xml:space="preserve"> uses the “stratified” strategy. </w:t>
       </w:r>
       <w:r>
         <w:t>This means it makes prediction by respecting the training set’s class probability. For example, assume that the training set has two classes only: “True” and “False”</w:t>
@@ -5280,7 +5439,7 @@
                     <pic:cNvPicPr/>
                   </pic:nvPicPr>
                   <pic:blipFill>
-                    <a:blip r:embed="rId33"/>
+                    <a:blip r:embed="rId32"/>
                     <a:stretch>
                       <a:fillRect/>
                     </a:stretch>
@@ -6742,7 +6901,7 @@
                     <pic:cNvPicPr/>
                   </pic:nvPicPr>
                   <pic:blipFill>
-                    <a:blip r:embed="rId34"/>
+                    <a:blip r:embed="rId33"/>
                     <a:stretch>
                       <a:fillRect/>
                     </a:stretch>
@@ -6787,7 +6946,15 @@
       </w:r>
       <w:proofErr w:type="spellEnd"/>
       <w:r>
-        <w:t xml:space="preserve"> subcommand of the Resilient tool to detect this.</w:t>
+        <w:t xml:space="preserve"> subcommand of the </w:t>
+      </w:r>
+      <w:fldSimple w:instr=" DOCPROPERTY restool \* MERGEFORMAT ">
+        <w:r>
+          <w:t>res-ml tool</w:t>
+        </w:r>
+      </w:fldSimple>
+      <w:r>
+        <w:t xml:space="preserve"> to detect this.</w:t>
       </w:r>
     </w:p>
     <w:p>
@@ -6823,7 +6990,7 @@
                     <pic:cNvPicPr/>
                   </pic:nvPicPr>
                   <pic:blipFill>
-                    <a:blip r:embed="rId35"/>
+                    <a:blip r:embed="rId34"/>
                     <a:stretch>
                       <a:fillRect/>
                     </a:stretch>
@@ -6921,7 +7088,7 @@
                     <pic:cNvPicPr/>
                   </pic:nvPicPr>
                   <pic:blipFill>
-                    <a:blip r:embed="rId36"/>
+                    <a:blip r:embed="rId35"/>
                     <a:stretch>
                       <a:fillRect/>
                     </a:stretch>
@@ -6955,7 +7122,15 @@
       </w:r>
       <w:proofErr w:type="spellEnd"/>
       <w:r>
-        <w:t xml:space="preserve"> subcommand of the Resilient tool to detect this:</w:t>
+        <w:t xml:space="preserve"> subcommand of the </w:t>
+      </w:r>
+      <w:fldSimple w:instr=" DOCPROPERTY restool \* MERGEFORMAT ">
+        <w:r>
+          <w:t>res-ml tool</w:t>
+        </w:r>
+      </w:fldSimple>
+      <w:r>
+        <w:t xml:space="preserve"> to detect this:</w:t>
       </w:r>
     </w:p>
     <w:p>
@@ -6983,7 +7158,7 @@
                     <pic:cNvPicPr/>
                   </pic:nvPicPr>
                   <pic:blipFill>
-                    <a:blip r:embed="rId37"/>
+                    <a:blip r:embed="rId36"/>
                     <a:stretch>
                       <a:fillRect/>
                     </a:stretch>
@@ -7139,7 +7314,15 @@
         <w:pStyle w:val="BodyText"/>
       </w:pPr>
       <w:r>
-        <w:t>The Resilient tool supports the following machine learning algorithms currently.</w:t>
+        <w:t xml:space="preserve">The </w:t>
+      </w:r>
+      <w:fldSimple w:instr=" DOCPROPERTY restool \* MERGEFORMAT ">
+        <w:r>
+          <w:t>res-ml tool</w:t>
+        </w:r>
+      </w:fldSimple>
+      <w:r>
+        <w:t xml:space="preserve"> supports the following machine learning algorithms currently.</w:t>
       </w:r>
       <w:r>
         <w:t xml:space="preserve"> </w:t>
@@ -7211,7 +7394,7 @@
                     <pic:cNvPicPr/>
                   </pic:nvPicPr>
                   <pic:blipFill>
-                    <a:blip r:embed="rId27"/>
+                    <a:blip r:embed="rId26"/>
                     <a:stretch>
                       <a:fillRect/>
                     </a:stretch>
@@ -7261,7 +7444,7 @@
       <w:r>
         <w:t xml:space="preserve">Please refer to this </w:t>
       </w:r>
-      <w:hyperlink r:id="rId38" w:history="1">
+      <w:hyperlink r:id="rId37" w:history="1">
         <w:r>
           <w:rPr>
             <w:rStyle w:val="Hyperlink"/>
@@ -7320,7 +7503,7 @@
                     <pic:cNvPicPr/>
                   </pic:nvPicPr>
                   <pic:blipFill>
-                    <a:blip r:embed="rId39"/>
+                    <a:blip r:embed="rId38"/>
                     <a:stretch>
                       <a:fillRect/>
                     </a:stretch>
@@ -7445,7 +7628,7 @@
                     <pic:cNvPicPr/>
                   </pic:nvPicPr>
                   <pic:blipFill>
-                    <a:blip r:embed="rId40"/>
+                    <a:blip r:embed="rId39"/>
                     <a:stretch>
                       <a:fillRect/>
                     </a:stretch>
@@ -7481,7 +7664,7 @@
       <w:r>
         <w:t xml:space="preserve">For more information of Decision Tree, please refer to this </w:t>
       </w:r>
-      <w:hyperlink r:id="rId41" w:history="1">
+      <w:hyperlink r:id="rId40" w:history="1">
         <w:r>
           <w:rPr>
             <w:rStyle w:val="Hyperlink"/>
@@ -7541,7 +7724,7 @@
       <w:r>
         <w:t xml:space="preserve">Please refer to this </w:t>
       </w:r>
-      <w:hyperlink r:id="rId42" w:history="1">
+      <w:hyperlink r:id="rId41" w:history="1">
         <w:r>
           <w:rPr>
             <w:rStyle w:val="Hyperlink"/>
@@ -8168,12 +8351,7 @@
         <w:pStyle w:val="BodyText"/>
       </w:pPr>
       <w:r>
-        <w:t xml:space="preserve">Here the conditional probability </w:t>
-      </w:r>
-      <w:bookmarkStart w:id="3" w:name="_GoBack"/>
-      <w:bookmarkEnd w:id="3"/>
-      <w:r>
-        <w:t>is given by</w:t>
+        <w:t>Here the conditional probability is given by</w:t>
       </w:r>
     </w:p>
     <w:p>
@@ -8424,7 +8602,7 @@
       <w:r>
         <w:t xml:space="preserve">To learn more about Naïve Bayes, please refer to this </w:t>
       </w:r>
-      <w:hyperlink r:id="rId43" w:history="1">
+      <w:hyperlink r:id="rId42" w:history="1">
         <w:r>
           <w:rPr>
             <w:rStyle w:val="Hyperlink"/>
@@ -8500,7 +8678,7 @@
                     <pic:cNvPicPr/>
                   </pic:nvPicPr>
                   <pic:blipFill>
-                    <a:blip r:embed="rId44"/>
+                    <a:blip r:embed="rId43"/>
                     <a:stretch>
                       <a:fillRect/>
                     </a:stretch>
@@ -8775,19 +8953,7 @@
             <w:rPr>
               <w:rFonts w:ascii="Cambria Math" w:hAnsi="Cambria Math"/>
             </w:rPr>
-            <m:t>*60%*60%*40%=</m:t>
-          </m:r>
-          <m:r>
-            <w:rPr>
-              <w:rFonts w:ascii="Cambria Math" w:hAnsi="Cambria Math"/>
-            </w:rPr>
-            <m:t>43.2</m:t>
-          </m:r>
-          <m:r>
-            <w:rPr>
-              <w:rFonts w:ascii="Cambria Math" w:hAnsi="Cambria Math"/>
-            </w:rPr>
-            <m:t>%</m:t>
+            <m:t>*60%*60%*40%=43.2%</m:t>
           </m:r>
         </m:oMath>
       </m:oMathPara>
@@ -8903,7 +9069,15 @@
         <w:t xml:space="preserve">There are different </w:t>
       </w:r>
       <w:r>
-        <w:t>ensemble methods. Here we are going to look at those supported by the Resilient tool.</w:t>
+        <w:t xml:space="preserve">ensemble methods. Here we are going to look at those supported by the </w:t>
+      </w:r>
+      <w:fldSimple w:instr=" DOCPROPERTY restool \* MERGEFORMAT ">
+        <w:r>
+          <w:t>res-ml tool</w:t>
+        </w:r>
+      </w:fldSimple>
+      <w:r>
+        <w:t>.</w:t>
       </w:r>
     </w:p>
     <w:p>
@@ -8967,7 +9141,7 @@
                     <pic:cNvPicPr/>
                   </pic:nvPicPr>
                   <pic:blipFill>
-                    <a:blip r:embed="rId45"/>
+                    <a:blip r:embed="rId44"/>
                     <a:stretch>
                       <a:fillRect/>
                     </a:stretch>
@@ -9029,7 +9203,7 @@
                     <pic:cNvPicPr/>
                   </pic:nvPicPr>
                   <pic:blipFill>
-                    <a:blip r:embed="rId46"/>
+                    <a:blip r:embed="rId45"/>
                     <a:stretch>
                       <a:fillRect/>
                     </a:stretch>
@@ -9084,7 +9258,15 @@
         <w:pStyle w:val="BodyText"/>
       </w:pPr>
       <w:r>
-        <w:t xml:space="preserve">The other ensemble method supported by the Resilient tool is Adaptive Boost, which is also called AdaBoost. AdaBoost is designed to boost performance of weak learners. A weak learner refers to </w:t>
+        <w:t xml:space="preserve">The other ensemble method supported by the </w:t>
+      </w:r>
+      <w:fldSimple w:instr=" DOCPROPERTY restool \* MERGEFORMAT ">
+        <w:r>
+          <w:t>res-ml tool</w:t>
+        </w:r>
+      </w:fldSimple>
+      <w:r>
+        <w:t xml:space="preserve"> is Adaptive Boost, which is also called AdaBoost. AdaBoost is designed to boost performance of weak learners. A weak learner refers to </w:t>
       </w:r>
       <w:r>
         <w:t xml:space="preserve">a very simple base classifier that can barely over-perform the Dummy Classifier, which uses random guessing essentially. </w:t>
@@ -9135,6 +9317,84 @@
                 <pic:pic xmlns:pic="http://schemas.openxmlformats.org/drawingml/2006/picture">
                   <pic:nvPicPr>
                     <pic:cNvPr id="49" name="AdaBoost1.png"/>
+                    <pic:cNvPicPr/>
+                  </pic:nvPicPr>
+                  <pic:blipFill>
+                    <a:blip r:embed="rId46"/>
+                    <a:stretch>
+                      <a:fillRect/>
+                    </a:stretch>
+                  </pic:blipFill>
+                  <pic:spPr>
+                    <a:xfrm>
+                      <a:off x="0" y="0"/>
+                      <a:ext cx="4572000" cy="2743200"/>
+                    </a:xfrm>
+                    <a:prstGeom prst="rect">
+                      <a:avLst/>
+                    </a:prstGeom>
+                  </pic:spPr>
+                </pic:pic>
+              </a:graphicData>
+            </a:graphic>
+          </wp:inline>
+        </w:drawing>
+      </w:r>
+    </w:p>
+    <w:p>
+      <w:pPr>
+        <w:pStyle w:val="BodyText"/>
+      </w:pPr>
+      <w:r>
+        <w:t xml:space="preserve">Then all the mis-classified samples in the training dataset are identified. </w:t>
+      </w:r>
+      <w:r>
+        <w:t>In the above example,, there is one blue dot</w:t>
+      </w:r>
+      <w:r>
+        <w:t xml:space="preserve"> being mis-classified. </w:t>
+      </w:r>
+      <w:r>
+        <w:t>Then the weight for these samples are increased, and then</w:t>
+      </w:r>
+      <w:r>
+        <w:t xml:space="preserve"> the whole training dataset with updated weight</w:t>
+      </w:r>
+      <w:r>
+        <w:t xml:space="preserve"> is</w:t>
+      </w:r>
+      <w:r>
+        <w:t xml:space="preserve"> f</w:t>
+      </w:r>
+      <w:r>
+        <w:t>ed</w:t>
+      </w:r>
+      <w:r>
+        <w:t xml:space="preserve"> to the next classifier. </w:t>
+      </w:r>
+    </w:p>
+    <w:p>
+      <w:pPr>
+        <w:pStyle w:val="BodyText"/>
+        <w:jc w:val="center"/>
+      </w:pPr>
+      <w:r>
+        <w:rPr>
+          <w:noProof/>
+        </w:rPr>
+        <w:drawing>
+          <wp:inline distT="0" distB="0" distL="0" distR="0" wp14:anchorId="5E698AFE" wp14:editId="0FCEA665">
+            <wp:extent cx="4572000" cy="2743200"/>
+            <wp:effectExtent l="0" t="0" r="0" b="0"/>
+            <wp:docPr id="50" name="Picture 50" descr="A picture containing sky, text, indoor, map&#13;&#10;&#13;&#10;Description automatically generated"/>
+            <wp:cNvGraphicFramePr>
+              <a:graphicFrameLocks xmlns:a="http://schemas.openxmlformats.org/drawingml/2006/main" noChangeAspect="1"/>
+            </wp:cNvGraphicFramePr>
+            <a:graphic xmlns:a="http://schemas.openxmlformats.org/drawingml/2006/main">
+              <a:graphicData uri="http://schemas.openxmlformats.org/drawingml/2006/picture">
+                <pic:pic xmlns:pic="http://schemas.openxmlformats.org/drawingml/2006/picture">
+                  <pic:nvPicPr>
+                    <pic:cNvPr id="50" name="AdaBoost2.png"/>
                     <pic:cNvPicPr/>
                   </pic:nvPicPr>
                   <pic:blipFill>
@@ -9164,84 +9424,6 @@
         <w:pStyle w:val="BodyText"/>
       </w:pPr>
       <w:r>
-        <w:t xml:space="preserve">Then all the mis-classified samples in the training dataset are identified. </w:t>
-      </w:r>
-      <w:r>
-        <w:t>In the above example,, there is one blue dot</w:t>
-      </w:r>
-      <w:r>
-        <w:t xml:space="preserve"> being mis-classified. </w:t>
-      </w:r>
-      <w:r>
-        <w:t>Then the weight for these samples are increased, and then</w:t>
-      </w:r>
-      <w:r>
-        <w:t xml:space="preserve"> the whole training dataset with updated weight</w:t>
-      </w:r>
-      <w:r>
-        <w:t xml:space="preserve"> is</w:t>
-      </w:r>
-      <w:r>
-        <w:t xml:space="preserve"> f</w:t>
-      </w:r>
-      <w:r>
-        <w:t>ed</w:t>
-      </w:r>
-      <w:r>
-        <w:t xml:space="preserve"> to the next classifier. </w:t>
-      </w:r>
-    </w:p>
-    <w:p>
-      <w:pPr>
-        <w:pStyle w:val="BodyText"/>
-        <w:jc w:val="center"/>
-      </w:pPr>
-      <w:r>
-        <w:rPr>
-          <w:noProof/>
-        </w:rPr>
-        <w:drawing>
-          <wp:inline distT="0" distB="0" distL="0" distR="0" wp14:anchorId="5E698AFE" wp14:editId="0FCEA665">
-            <wp:extent cx="4572000" cy="2743200"/>
-            <wp:effectExtent l="0" t="0" r="0" b="0"/>
-            <wp:docPr id="50" name="Picture 50" descr="A picture containing sky, text, indoor, map&#13;&#10;&#13;&#10;Description automatically generated"/>
-            <wp:cNvGraphicFramePr>
-              <a:graphicFrameLocks xmlns:a="http://schemas.openxmlformats.org/drawingml/2006/main" noChangeAspect="1"/>
-            </wp:cNvGraphicFramePr>
-            <a:graphic xmlns:a="http://schemas.openxmlformats.org/drawingml/2006/main">
-              <a:graphicData uri="http://schemas.openxmlformats.org/drawingml/2006/picture">
-                <pic:pic xmlns:pic="http://schemas.openxmlformats.org/drawingml/2006/picture">
-                  <pic:nvPicPr>
-                    <pic:cNvPr id="50" name="AdaBoost2.png"/>
-                    <pic:cNvPicPr/>
-                  </pic:nvPicPr>
-                  <pic:blipFill>
-                    <a:blip r:embed="rId48"/>
-                    <a:stretch>
-                      <a:fillRect/>
-                    </a:stretch>
-                  </pic:blipFill>
-                  <pic:spPr>
-                    <a:xfrm>
-                      <a:off x="0" y="0"/>
-                      <a:ext cx="4572000" cy="2743200"/>
-                    </a:xfrm>
-                    <a:prstGeom prst="rect">
-                      <a:avLst/>
-                    </a:prstGeom>
-                  </pic:spPr>
-                </pic:pic>
-              </a:graphicData>
-            </a:graphic>
-          </wp:inline>
-        </w:drawing>
-      </w:r>
-    </w:p>
-    <w:p>
-      <w:pPr>
-        <w:pStyle w:val="BodyText"/>
-      </w:pPr>
-      <w:r>
         <w:lastRenderedPageBreak/>
         <w:t xml:space="preserve">Here we use a bigger dot to represent the increased weight for the blue dot missed by the first classifier. </w:t>
       </w:r>
@@ -9293,12 +9475,12 @@
       </w:r>
     </w:p>
     <w:sectPr>
-      <w:headerReference w:type="even" r:id="rId49"/>
-      <w:headerReference w:type="default" r:id="rId50"/>
-      <w:footerReference w:type="even" r:id="rId51"/>
-      <w:footerReference w:type="default" r:id="rId52"/>
-      <w:headerReference w:type="first" r:id="rId53"/>
-      <w:footerReference w:type="first" r:id="rId54"/>
+      <w:headerReference w:type="even" r:id="rId48"/>
+      <w:headerReference w:type="default" r:id="rId49"/>
+      <w:footerReference w:type="even" r:id="rId50"/>
+      <w:footerReference w:type="default" r:id="rId51"/>
+      <w:headerReference w:type="first" r:id="rId52"/>
+      <w:footerReference w:type="first" r:id="rId53"/>
       <w:pgSz w:w="12240" w:h="15840"/>
       <w:pgMar w:top="1440" w:right="1800" w:bottom="1440" w:left="1800" w:header="720" w:footer="144" w:gutter="0"/>
       <w:pgNumType w:start="1"/>
@@ -13432,6 +13614,7 @@
     <w:lsdException w:name="HTML Sample" w:semiHidden="1" w:unhideWhenUsed="1"/>
     <w:lsdException w:name="HTML Typewriter" w:semiHidden="1" w:unhideWhenUsed="1"/>
     <w:lsdException w:name="HTML Variable" w:semiHidden="1" w:unhideWhenUsed="1"/>
+    <w:lsdException w:name="Normal Table" w:semiHidden="1" w:unhideWhenUsed="1"/>
     <w:lsdException w:name="annotation subject" w:semiHidden="1" w:unhideWhenUsed="1"/>
     <w:lsdException w:name="No List" w:semiHidden="1" w:unhideWhenUsed="1"/>
     <w:lsdException w:name="Outline List 1" w:semiHidden="1" w:unhideWhenUsed="1"/>
@@ -13475,8 +13658,10 @@
     <w:lsdException w:name="Table Elegant" w:semiHidden="1" w:unhideWhenUsed="1"/>
     <w:lsdException w:name="Table Professional" w:semiHidden="1" w:unhideWhenUsed="1"/>
     <w:lsdException w:name="Table Subtle 1" w:semiHidden="1" w:unhideWhenUsed="1"/>
+    <w:lsdException w:name="Table Subtle 2" w:semiHidden="1" w:unhideWhenUsed="1"/>
     <w:lsdException w:name="Table Web 1" w:semiHidden="1" w:unhideWhenUsed="1"/>
     <w:lsdException w:name="Table Web 2" w:semiHidden="1" w:unhideWhenUsed="1"/>
+    <w:lsdException w:name="Table Web 3" w:semiHidden="1" w:unhideWhenUsed="1"/>
     <w:lsdException w:name="Balloon Text" w:semiHidden="1" w:unhideWhenUsed="1"/>
     <w:lsdException w:name="Table Grid" w:uiPriority="59"/>
     <w:lsdException w:name="Table Theme" w:semiHidden="1" w:unhideWhenUsed="1"/>
@@ -15077,7 +15262,7 @@
 </file>
 
 <file path=customXml/itemProps1.xml><?xml version="1.0" encoding="utf-8"?>
-<ds:datastoreItem xmlns:ds="http://schemas.openxmlformats.org/officeDocument/2006/customXml" ds:itemID="{E7196CCB-23D4-6A43-80FE-22EC456358BC}">
+<ds:datastoreItem xmlns:ds="http://schemas.openxmlformats.org/officeDocument/2006/customXml" ds:itemID="{77FE21D0-F2A3-5348-B076-B64D64DE16C7}">
   <ds:schemaRefs>
     <ds:schemaRef ds:uri="http://schemas.openxmlformats.org/officeDocument/2006/bibliography"/>
   </ds:schemaRefs>

</xml_diff>